<commit_message>
Updated presentation talking points
</commit_message>
<xml_diff>
--- a/Presentation.docx
+++ b/Presentation.docx
@@ -185,6 +185,175 @@
         </w:rPr>
         <w:t>Cleaning the data and extracting the necessary columns</w:t>
       </w:r>
+      <w:r>
+        <w:rPr>
+          <w:rFonts w:cstheme="minorHAnsi"/>
+          <w:sz w:val="20"/>
+          <w:szCs w:val="20"/>
+        </w:rPr>
+        <w:t xml:space="preserve"> and making pie charts</w:t>
+      </w:r>
+    </w:p>
+    <w:p>
+      <w:pPr>
+        <w:pStyle w:val="ListParagraph"/>
+        <w:numPr>
+          <w:ilvl w:val="0"/>
+          <w:numId w:val="4"/>
+        </w:numPr>
+        <w:spacing w:after="0"/>
+        <w:rPr>
+          <w:rFonts w:cstheme="minorHAnsi"/>
+          <w:sz w:val="20"/>
+          <w:szCs w:val="20"/>
+        </w:rPr>
+      </w:pPr>
+      <w:r>
+        <w:rPr>
+          <w:rFonts w:cstheme="minorHAnsi"/>
+          <w:sz w:val="20"/>
+          <w:szCs w:val="20"/>
+        </w:rPr>
+        <w:t xml:space="preserve">Read in the csv and load into pandas </w:t>
+      </w:r>
+      <w:proofErr w:type="spellStart"/>
+      <w:r>
+        <w:rPr>
+          <w:rFonts w:cstheme="minorHAnsi"/>
+          <w:sz w:val="20"/>
+          <w:szCs w:val="20"/>
+        </w:rPr>
+        <w:t>dataframe</w:t>
+      </w:r>
+      <w:proofErr w:type="spellEnd"/>
+      <w:r>
+        <w:rPr>
+          <w:rFonts w:cstheme="minorHAnsi"/>
+          <w:sz w:val="20"/>
+          <w:szCs w:val="20"/>
+        </w:rPr>
+        <w:t xml:space="preserve"> for both sets of data</w:t>
+      </w:r>
+    </w:p>
+    <w:p>
+      <w:pPr>
+        <w:pStyle w:val="ListParagraph"/>
+        <w:numPr>
+          <w:ilvl w:val="0"/>
+          <w:numId w:val="4"/>
+        </w:numPr>
+        <w:spacing w:after="0"/>
+        <w:rPr>
+          <w:rFonts w:cstheme="minorHAnsi"/>
+          <w:sz w:val="20"/>
+          <w:szCs w:val="20"/>
+        </w:rPr>
+      </w:pPr>
+      <w:r>
+        <w:rPr>
+          <w:rFonts w:cstheme="minorHAnsi"/>
+          <w:sz w:val="20"/>
+          <w:szCs w:val="20"/>
+        </w:rPr>
+        <w:t xml:space="preserve">Extracted columns needed for both </w:t>
+      </w:r>
+      <w:proofErr w:type="spellStart"/>
+      <w:r>
+        <w:rPr>
+          <w:rFonts w:cstheme="minorHAnsi"/>
+          <w:sz w:val="20"/>
+          <w:szCs w:val="20"/>
+        </w:rPr>
+        <w:t>dataframes</w:t>
+      </w:r>
+      <w:proofErr w:type="spellEnd"/>
+      <w:r>
+        <w:rPr>
+          <w:rFonts w:cstheme="minorHAnsi"/>
+          <w:sz w:val="20"/>
+          <w:szCs w:val="20"/>
+        </w:rPr>
+        <w:t xml:space="preserve"> and why</w:t>
+      </w:r>
+    </w:p>
+    <w:p>
+      <w:pPr>
+        <w:pStyle w:val="ListParagraph"/>
+        <w:numPr>
+          <w:ilvl w:val="0"/>
+          <w:numId w:val="4"/>
+        </w:numPr>
+        <w:spacing w:after="0"/>
+        <w:rPr>
+          <w:rFonts w:cstheme="minorHAnsi"/>
+          <w:sz w:val="20"/>
+          <w:szCs w:val="20"/>
+        </w:rPr>
+      </w:pPr>
+      <w:r>
+        <w:rPr>
+          <w:rFonts w:cstheme="minorHAnsi"/>
+          <w:sz w:val="20"/>
+          <w:szCs w:val="20"/>
+        </w:rPr>
+        <w:t xml:space="preserve">Added full state names to the pandas </w:t>
+      </w:r>
+      <w:proofErr w:type="spellStart"/>
+      <w:r>
+        <w:rPr>
+          <w:rFonts w:cstheme="minorHAnsi"/>
+          <w:sz w:val="20"/>
+          <w:szCs w:val="20"/>
+        </w:rPr>
+        <w:t>dataframes</w:t>
+      </w:r>
+      <w:proofErr w:type="spellEnd"/>
+    </w:p>
+    <w:p>
+      <w:pPr>
+        <w:pStyle w:val="ListParagraph"/>
+        <w:numPr>
+          <w:ilvl w:val="0"/>
+          <w:numId w:val="4"/>
+        </w:numPr>
+        <w:spacing w:after="0"/>
+        <w:rPr>
+          <w:rFonts w:cstheme="minorHAnsi"/>
+          <w:sz w:val="20"/>
+          <w:szCs w:val="20"/>
+        </w:rPr>
+      </w:pPr>
+      <w:r>
+        <w:rPr>
+          <w:rFonts w:cstheme="minorHAnsi"/>
+          <w:sz w:val="20"/>
+          <w:szCs w:val="20"/>
+        </w:rPr>
+        <w:t xml:space="preserve">Replaced race from the format in the csv/datasets </w:t>
+      </w:r>
+    </w:p>
+    <w:p>
+      <w:pPr>
+        <w:pStyle w:val="ListParagraph"/>
+        <w:numPr>
+          <w:ilvl w:val="0"/>
+          <w:numId w:val="5"/>
+        </w:numPr>
+        <w:spacing w:after="0"/>
+        <w:rPr>
+          <w:rFonts w:cstheme="minorHAnsi"/>
+          <w:sz w:val="20"/>
+          <w:szCs w:val="20"/>
+        </w:rPr>
+      </w:pPr>
+      <w:r>
+        <w:rPr>
+          <w:rFonts w:cstheme="minorHAnsi"/>
+          <w:sz w:val="20"/>
+          <w:szCs w:val="20"/>
+        </w:rPr>
+        <w:t>Pie chart creation – 2 approaches</w:t>
+      </w:r>
     </w:p>
     <w:p>
       <w:pPr>
@@ -206,7 +375,7 @@
           <w:sz w:val="20"/>
           <w:szCs w:val="20"/>
         </w:rPr>
-        <w:t xml:space="preserve">Placing the pandas </w:t>
+        <w:t xml:space="preserve">Create Database connection and make tables from pandas </w:t>
       </w:r>
       <w:proofErr w:type="spellStart"/>
       <w:r>
@@ -218,13 +387,141 @@
         <w:t>dataframes</w:t>
       </w:r>
       <w:proofErr w:type="spellEnd"/>
-      <w:r>
-        <w:rPr>
-          <w:rFonts w:cstheme="minorHAnsi"/>
-          <w:sz w:val="20"/>
-          <w:szCs w:val="20"/>
-        </w:rPr>
-        <w:t xml:space="preserve"> as tables in SQL database and making pie charts</w:t>
+    </w:p>
+    <w:p>
+      <w:pPr>
+        <w:pStyle w:val="ListParagraph"/>
+        <w:numPr>
+          <w:ilvl w:val="0"/>
+          <w:numId w:val="5"/>
+        </w:numPr>
+        <w:spacing w:after="0"/>
+        <w:rPr>
+          <w:rFonts w:cstheme="minorHAnsi"/>
+          <w:sz w:val="20"/>
+          <w:szCs w:val="20"/>
+        </w:rPr>
+      </w:pPr>
+      <w:r>
+        <w:rPr>
+          <w:rFonts w:cstheme="minorHAnsi"/>
+          <w:sz w:val="20"/>
+          <w:szCs w:val="20"/>
+        </w:rPr>
+        <w:t xml:space="preserve">Used </w:t>
+      </w:r>
+      <w:proofErr w:type="spellStart"/>
+      <w:r>
+        <w:rPr>
+          <w:rFonts w:cstheme="minorHAnsi"/>
+          <w:sz w:val="20"/>
+          <w:szCs w:val="20"/>
+        </w:rPr>
+        <w:t>SQLAlchemy</w:t>
+      </w:r>
+      <w:proofErr w:type="spellEnd"/>
+      <w:r>
+        <w:rPr>
+          <w:rFonts w:cstheme="minorHAnsi"/>
+          <w:sz w:val="20"/>
+          <w:szCs w:val="20"/>
+        </w:rPr>
+        <w:t xml:space="preserve"> to create </w:t>
+      </w:r>
+      <w:proofErr w:type="gramStart"/>
+      <w:r>
+        <w:rPr>
+          <w:rFonts w:cstheme="minorHAnsi"/>
+          <w:sz w:val="20"/>
+          <w:szCs w:val="20"/>
+        </w:rPr>
+        <w:t>a</w:t>
+      </w:r>
+      <w:proofErr w:type="gramEnd"/>
+      <w:r>
+        <w:rPr>
+          <w:rFonts w:cstheme="minorHAnsi"/>
+          <w:sz w:val="20"/>
+          <w:szCs w:val="20"/>
+        </w:rPr>
+        <w:t xml:space="preserve"> SQLite database in </w:t>
+      </w:r>
+      <w:proofErr w:type="spellStart"/>
+      <w:r>
+        <w:rPr>
+          <w:rFonts w:cstheme="minorHAnsi"/>
+          <w:sz w:val="20"/>
+          <w:szCs w:val="20"/>
+        </w:rPr>
+        <w:t>jupyter</w:t>
+      </w:r>
+      <w:proofErr w:type="spellEnd"/>
+      <w:r>
+        <w:rPr>
+          <w:rFonts w:cstheme="minorHAnsi"/>
+          <w:sz w:val="20"/>
+          <w:szCs w:val="20"/>
+        </w:rPr>
+        <w:t xml:space="preserve"> notebook</w:t>
+      </w:r>
+    </w:p>
+    <w:p>
+      <w:pPr>
+        <w:pStyle w:val="ListParagraph"/>
+        <w:numPr>
+          <w:ilvl w:val="0"/>
+          <w:numId w:val="5"/>
+        </w:numPr>
+        <w:spacing w:after="0"/>
+        <w:rPr>
+          <w:rFonts w:cstheme="minorHAnsi"/>
+          <w:sz w:val="20"/>
+          <w:szCs w:val="20"/>
+        </w:rPr>
+      </w:pPr>
+      <w:r>
+        <w:rPr>
+          <w:rFonts w:cstheme="minorHAnsi"/>
+          <w:sz w:val="20"/>
+          <w:szCs w:val="20"/>
+        </w:rPr>
+        <w:t xml:space="preserve">Once pandas </w:t>
+      </w:r>
+      <w:proofErr w:type="spellStart"/>
+      <w:r>
+        <w:rPr>
+          <w:rFonts w:cstheme="minorHAnsi"/>
+          <w:sz w:val="20"/>
+          <w:szCs w:val="20"/>
+        </w:rPr>
+        <w:t>dataframes</w:t>
+      </w:r>
+      <w:proofErr w:type="spellEnd"/>
+      <w:r>
+        <w:rPr>
+          <w:rFonts w:cstheme="minorHAnsi"/>
+          <w:sz w:val="20"/>
+          <w:szCs w:val="20"/>
+        </w:rPr>
+        <w:t xml:space="preserve"> were cleaned and loaded with correct data, .</w:t>
+      </w:r>
+      <w:proofErr w:type="spellStart"/>
+      <w:r>
+        <w:rPr>
+          <w:rFonts w:cstheme="minorHAnsi"/>
+          <w:sz w:val="20"/>
+          <w:szCs w:val="20"/>
+        </w:rPr>
+        <w:t>to_sql</w:t>
+      </w:r>
+      <w:proofErr w:type="spellEnd"/>
+      <w:r>
+        <w:rPr>
+          <w:rFonts w:cstheme="minorHAnsi"/>
+          <w:sz w:val="20"/>
+          <w:szCs w:val="20"/>
+        </w:rPr>
+        <w:t xml:space="preserve"> injected the table into the database</w:t>
       </w:r>
     </w:p>
     <w:p>
@@ -255,61 +552,23 @@
         <w:pStyle w:val="ListParagraph"/>
         <w:numPr>
           <w:ilvl w:val="0"/>
-          <w:numId w:val="1"/>
-        </w:numPr>
-        <w:spacing w:after="0"/>
-        <w:rPr>
-          <w:rFonts w:cstheme="minorHAnsi"/>
-          <w:sz w:val="20"/>
-          <w:szCs w:val="20"/>
-        </w:rPr>
-      </w:pPr>
-      <w:r>
-        <w:rPr>
-          <w:rFonts w:cstheme="minorHAnsi"/>
-          <w:sz w:val="20"/>
-          <w:szCs w:val="20"/>
-        </w:rPr>
-        <w:t>Use of jinja templates</w:t>
-      </w:r>
-    </w:p>
-    <w:p>
-      <w:pPr>
-        <w:pStyle w:val="ListParagraph"/>
-        <w:numPr>
-          <w:ilvl w:val="0"/>
-          <w:numId w:val="1"/>
-        </w:numPr>
-        <w:spacing w:after="0"/>
-        <w:rPr>
-          <w:rFonts w:cstheme="minorHAnsi"/>
-          <w:sz w:val="20"/>
-          <w:szCs w:val="20"/>
-        </w:rPr>
-      </w:pPr>
-      <w:r>
-        <w:rPr>
-          <w:rFonts w:cstheme="minorHAnsi"/>
-          <w:sz w:val="20"/>
-          <w:szCs w:val="20"/>
-        </w:rPr>
-        <w:t>Animation (three.js) library</w:t>
-      </w:r>
-    </w:p>
-    <w:p>
-      <w:pPr>
-        <w:pStyle w:val="ListParagraph"/>
-        <w:numPr>
-          <w:ilvl w:val="0"/>
-          <w:numId w:val="1"/>
-        </w:numPr>
-        <w:spacing w:after="0"/>
-        <w:rPr>
-          <w:rFonts w:cstheme="minorHAnsi"/>
-          <w:sz w:val="20"/>
-          <w:szCs w:val="20"/>
-        </w:rPr>
-      </w:pPr>
+          <w:numId w:val="6"/>
+        </w:numPr>
+        <w:spacing w:after="0"/>
+        <w:rPr>
+          <w:rFonts w:cstheme="minorHAnsi"/>
+          <w:sz w:val="20"/>
+          <w:szCs w:val="20"/>
+        </w:rPr>
+      </w:pPr>
+      <w:r>
+        <w:rPr>
+          <w:rFonts w:cstheme="minorHAnsi"/>
+          <w:sz w:val="20"/>
+          <w:szCs w:val="20"/>
+        </w:rPr>
+        <w:t>Used flask-</w:t>
+      </w:r>
       <w:proofErr w:type="spellStart"/>
       <w:r>
         <w:rPr>
@@ -317,7 +576,7 @@
           <w:sz w:val="20"/>
           <w:szCs w:val="20"/>
         </w:rPr>
-        <w:t>Webscraping</w:t>
+        <w:t>sqlalchemy</w:t>
       </w:r>
       <w:proofErr w:type="spellEnd"/>
       <w:r>
@@ -326,56 +585,96 @@
           <w:sz w:val="20"/>
           <w:szCs w:val="20"/>
         </w:rPr>
-        <w:t xml:space="preserve"> from </w:t>
-      </w:r>
-      <w:r>
-        <w:rPr>
-          <w:rFonts w:cstheme="minorHAnsi"/>
-          <w:sz w:val="20"/>
-          <w:szCs w:val="20"/>
-        </w:rPr>
-        <w:t>W</w:t>
-      </w:r>
-      <w:r>
-        <w:rPr>
-          <w:rFonts w:cstheme="minorHAnsi"/>
-          <w:sz w:val="20"/>
-          <w:szCs w:val="20"/>
-        </w:rPr>
-        <w:t>ashington post</w:t>
-      </w:r>
-    </w:p>
-    <w:p>
-      <w:pPr>
-        <w:pStyle w:val="ListParagraph"/>
-        <w:numPr>
-          <w:ilvl w:val="0"/>
-          <w:numId w:val="1"/>
-        </w:numPr>
-        <w:spacing w:after="0"/>
-        <w:rPr>
-          <w:rFonts w:cstheme="minorHAnsi"/>
-          <w:sz w:val="20"/>
-          <w:szCs w:val="20"/>
-        </w:rPr>
-      </w:pPr>
+        <w:t xml:space="preserve"> to connect to the SQLite database </w:t>
+      </w:r>
+    </w:p>
+    <w:p>
+      <w:pPr>
+        <w:pStyle w:val="ListParagraph"/>
+        <w:numPr>
+          <w:ilvl w:val="0"/>
+          <w:numId w:val="6"/>
+        </w:numPr>
+        <w:spacing w:after="0"/>
+        <w:rPr>
+          <w:rFonts w:cstheme="minorHAnsi"/>
+          <w:sz w:val="20"/>
+          <w:szCs w:val="20"/>
+        </w:rPr>
+      </w:pPr>
+      <w:r>
+        <w:rPr>
+          <w:rFonts w:cstheme="minorHAnsi"/>
+          <w:sz w:val="20"/>
+          <w:szCs w:val="20"/>
+        </w:rPr>
+        <w:t xml:space="preserve">Used the </w:t>
+      </w:r>
       <w:proofErr w:type="spellStart"/>
-      <w:r>
-        <w:rPr>
-          <w:rFonts w:cstheme="minorHAnsi"/>
-          <w:sz w:val="20"/>
-          <w:szCs w:val="20"/>
-        </w:rPr>
-        <w:t>Javascript</w:t>
+      <w:proofErr w:type="gramStart"/>
+      <w:r>
+        <w:rPr>
+          <w:rFonts w:cstheme="minorHAnsi"/>
+          <w:sz w:val="20"/>
+          <w:szCs w:val="20"/>
+        </w:rPr>
+        <w:t>db.Model</w:t>
       </w:r>
       <w:proofErr w:type="spellEnd"/>
-      <w:r>
-        <w:rPr>
-          <w:rFonts w:cstheme="minorHAnsi"/>
-          <w:sz w:val="20"/>
-          <w:szCs w:val="20"/>
-        </w:rPr>
-        <w:t xml:space="preserve"> visualizations (choropleth, markers)</w:t>
+      <w:proofErr w:type="gramEnd"/>
+      <w:r>
+        <w:rPr>
+          <w:rFonts w:cstheme="minorHAnsi"/>
+          <w:sz w:val="20"/>
+          <w:szCs w:val="20"/>
+        </w:rPr>
+        <w:t xml:space="preserve"> method to create classes for each dataset</w:t>
+      </w:r>
+    </w:p>
+    <w:p>
+      <w:pPr>
+        <w:pStyle w:val="ListParagraph"/>
+        <w:numPr>
+          <w:ilvl w:val="0"/>
+          <w:numId w:val="6"/>
+        </w:numPr>
+        <w:spacing w:after="0"/>
+        <w:rPr>
+          <w:rFonts w:cstheme="minorHAnsi"/>
+          <w:sz w:val="20"/>
+          <w:szCs w:val="20"/>
+        </w:rPr>
+      </w:pPr>
+      <w:r>
+        <w:rPr>
+          <w:rFonts w:cstheme="minorHAnsi"/>
+          <w:sz w:val="20"/>
+          <w:szCs w:val="20"/>
+        </w:rPr>
+        <w:t>Created 4 routes, 1 for the intro, 3 others for visualizations</w:t>
+      </w:r>
+    </w:p>
+    <w:p>
+      <w:pPr>
+        <w:pStyle w:val="ListParagraph"/>
+        <w:numPr>
+          <w:ilvl w:val="0"/>
+          <w:numId w:val="6"/>
+        </w:numPr>
+        <w:spacing w:after="0"/>
+        <w:rPr>
+          <w:rFonts w:cstheme="minorHAnsi"/>
+          <w:sz w:val="20"/>
+          <w:szCs w:val="20"/>
+        </w:rPr>
+      </w:pPr>
+      <w:r>
+        <w:rPr>
+          <w:rFonts w:cstheme="minorHAnsi"/>
+          <w:sz w:val="20"/>
+          <w:szCs w:val="20"/>
+        </w:rPr>
+        <w:t>Two dynamic REST endpoints were created for each dataset, with each endpoint changing based on the specified race</w:t>
       </w:r>
       <w:bookmarkStart w:id="0" w:name="_GoBack"/>
       <w:bookmarkEnd w:id="0"/>
@@ -400,8 +699,650 @@
           <w:sz w:val="20"/>
           <w:szCs w:val="20"/>
         </w:rPr>
+        <w:t>Use of jinja templates</w:t>
+      </w:r>
+    </w:p>
+    <w:p>
+      <w:pPr>
+        <w:pStyle w:val="ListParagraph"/>
+        <w:numPr>
+          <w:ilvl w:val="0"/>
+          <w:numId w:val="7"/>
+        </w:numPr>
+        <w:spacing w:after="0"/>
+        <w:rPr>
+          <w:rFonts w:cstheme="minorHAnsi"/>
+          <w:sz w:val="20"/>
+          <w:szCs w:val="20"/>
+        </w:rPr>
+      </w:pPr>
+      <w:r>
+        <w:rPr>
+          <w:rFonts w:cstheme="minorHAnsi"/>
+          <w:sz w:val="20"/>
+          <w:szCs w:val="20"/>
+        </w:rPr>
+        <w:t>Used layout.html to make a layout which can be extended onto other html pages</w:t>
+      </w:r>
+    </w:p>
+    <w:p>
+      <w:pPr>
+        <w:pStyle w:val="ListParagraph"/>
+        <w:numPr>
+          <w:ilvl w:val="0"/>
+          <w:numId w:val="7"/>
+        </w:numPr>
+        <w:spacing w:after="0"/>
+        <w:rPr>
+          <w:rFonts w:cstheme="minorHAnsi"/>
+          <w:sz w:val="20"/>
+          <w:szCs w:val="20"/>
+        </w:rPr>
+      </w:pPr>
+      <w:proofErr w:type="spellStart"/>
+      <w:r>
+        <w:rPr>
+          <w:rFonts w:cstheme="minorHAnsi"/>
+          <w:sz w:val="20"/>
+          <w:szCs w:val="20"/>
+        </w:rPr>
+        <w:t>url_for</w:t>
+      </w:r>
+      <w:proofErr w:type="spellEnd"/>
+      <w:r>
+        <w:rPr>
+          <w:rFonts w:cstheme="minorHAnsi"/>
+          <w:sz w:val="20"/>
+          <w:szCs w:val="20"/>
+        </w:rPr>
+        <w:t xml:space="preserve"> used to access files</w:t>
+      </w:r>
+    </w:p>
+    <w:p>
+      <w:pPr>
+        <w:pStyle w:val="ListParagraph"/>
+        <w:numPr>
+          <w:ilvl w:val="0"/>
+          <w:numId w:val="7"/>
+        </w:numPr>
+        <w:spacing w:after="0"/>
+        <w:rPr>
+          <w:rFonts w:cstheme="minorHAnsi"/>
+          <w:sz w:val="20"/>
+          <w:szCs w:val="20"/>
+        </w:rPr>
+      </w:pPr>
+      <w:r>
+        <w:rPr>
+          <w:rFonts w:cstheme="minorHAnsi"/>
+          <w:sz w:val="20"/>
+          <w:szCs w:val="20"/>
+        </w:rPr>
+        <w:t>web scraper value was passed as a variable onto each page which can be accessed through jinja</w:t>
+      </w:r>
+    </w:p>
+    <w:p>
+      <w:pPr>
+        <w:pStyle w:val="ListParagraph"/>
+        <w:numPr>
+          <w:ilvl w:val="0"/>
+          <w:numId w:val="1"/>
+        </w:numPr>
+        <w:spacing w:after="0"/>
+        <w:rPr>
+          <w:rFonts w:cstheme="minorHAnsi"/>
+          <w:sz w:val="20"/>
+          <w:szCs w:val="20"/>
+        </w:rPr>
+      </w:pPr>
+      <w:r>
+        <w:rPr>
+          <w:rFonts w:cstheme="minorHAnsi"/>
+          <w:sz w:val="20"/>
+          <w:szCs w:val="20"/>
+        </w:rPr>
+        <w:t>Animation (three.js) library</w:t>
+      </w:r>
+    </w:p>
+    <w:p>
+      <w:pPr>
+        <w:pStyle w:val="ListParagraph"/>
+        <w:numPr>
+          <w:ilvl w:val="0"/>
+          <w:numId w:val="1"/>
+        </w:numPr>
+        <w:spacing w:after="0"/>
+        <w:rPr>
+          <w:rFonts w:cstheme="minorHAnsi"/>
+          <w:sz w:val="20"/>
+          <w:szCs w:val="20"/>
+        </w:rPr>
+      </w:pPr>
+      <w:proofErr w:type="spellStart"/>
+      <w:r>
+        <w:rPr>
+          <w:rFonts w:cstheme="minorHAnsi"/>
+          <w:sz w:val="20"/>
+          <w:szCs w:val="20"/>
+        </w:rPr>
+        <w:t>Webscraping</w:t>
+      </w:r>
+      <w:proofErr w:type="spellEnd"/>
+      <w:r>
+        <w:rPr>
+          <w:rFonts w:cstheme="minorHAnsi"/>
+          <w:sz w:val="20"/>
+          <w:szCs w:val="20"/>
+        </w:rPr>
+        <w:t xml:space="preserve"> from </w:t>
+      </w:r>
+      <w:r>
+        <w:rPr>
+          <w:rFonts w:cstheme="minorHAnsi"/>
+          <w:sz w:val="20"/>
+          <w:szCs w:val="20"/>
+        </w:rPr>
+        <w:t>W</w:t>
+      </w:r>
+      <w:r>
+        <w:rPr>
+          <w:rFonts w:cstheme="minorHAnsi"/>
+          <w:sz w:val="20"/>
+          <w:szCs w:val="20"/>
+        </w:rPr>
+        <w:t>ashington post</w:t>
+      </w:r>
+    </w:p>
+    <w:p>
+      <w:pPr>
+        <w:pStyle w:val="ListParagraph"/>
+        <w:numPr>
+          <w:ilvl w:val="0"/>
+          <w:numId w:val="9"/>
+        </w:numPr>
+        <w:spacing w:after="0"/>
+        <w:rPr>
+          <w:rFonts w:cstheme="minorHAnsi"/>
+          <w:sz w:val="20"/>
+          <w:szCs w:val="20"/>
+        </w:rPr>
+      </w:pPr>
+      <w:r>
+        <w:rPr>
+          <w:rFonts w:cstheme="minorHAnsi"/>
+          <w:sz w:val="20"/>
+          <w:szCs w:val="20"/>
+        </w:rPr>
+        <w:t>Used beautiful soup to collect the number of killings in the Washington post header</w:t>
+      </w:r>
+    </w:p>
+    <w:p>
+      <w:pPr>
+        <w:pStyle w:val="ListParagraph"/>
+        <w:numPr>
+          <w:ilvl w:val="0"/>
+          <w:numId w:val="1"/>
+        </w:numPr>
+        <w:spacing w:after="0"/>
+        <w:rPr>
+          <w:rFonts w:cstheme="minorHAnsi"/>
+          <w:sz w:val="20"/>
+          <w:szCs w:val="20"/>
+        </w:rPr>
+      </w:pPr>
+      <w:proofErr w:type="spellStart"/>
+      <w:r>
+        <w:rPr>
+          <w:rFonts w:cstheme="minorHAnsi"/>
+          <w:sz w:val="20"/>
+          <w:szCs w:val="20"/>
+        </w:rPr>
+        <w:t>Javascript</w:t>
+      </w:r>
+      <w:proofErr w:type="spellEnd"/>
+      <w:r>
+        <w:rPr>
+          <w:rFonts w:cstheme="minorHAnsi"/>
+          <w:sz w:val="20"/>
+          <w:szCs w:val="20"/>
+        </w:rPr>
+        <w:t xml:space="preserve"> visualizations (choropleth, markers)</w:t>
+      </w:r>
+    </w:p>
+    <w:p>
+      <w:pPr>
+        <w:pStyle w:val="ListParagraph"/>
+        <w:numPr>
+          <w:ilvl w:val="0"/>
+          <w:numId w:val="9"/>
+        </w:numPr>
+        <w:spacing w:after="0"/>
+        <w:rPr>
+          <w:rFonts w:cstheme="minorHAnsi"/>
+          <w:sz w:val="20"/>
+          <w:szCs w:val="20"/>
+        </w:rPr>
+      </w:pPr>
+      <w:proofErr w:type="spellStart"/>
+      <w:r>
+        <w:rPr>
+          <w:rFonts w:cstheme="minorHAnsi"/>
+          <w:sz w:val="20"/>
+          <w:szCs w:val="20"/>
+        </w:rPr>
+        <w:t>GeoJson</w:t>
+      </w:r>
+      <w:proofErr w:type="spellEnd"/>
+      <w:r>
+        <w:rPr>
+          <w:rFonts w:cstheme="minorHAnsi"/>
+          <w:sz w:val="20"/>
+          <w:szCs w:val="20"/>
+        </w:rPr>
+        <w:t xml:space="preserve"> structure, had to get states and inject number of killings into each state properties</w:t>
+      </w:r>
+    </w:p>
+    <w:p>
+      <w:pPr>
+        <w:pStyle w:val="ListParagraph"/>
+        <w:numPr>
+          <w:ilvl w:val="0"/>
+          <w:numId w:val="9"/>
+        </w:numPr>
+        <w:spacing w:after="0"/>
+        <w:rPr>
+          <w:rFonts w:cstheme="minorHAnsi"/>
+          <w:sz w:val="20"/>
+          <w:szCs w:val="20"/>
+        </w:rPr>
+      </w:pPr>
+      <w:r>
+        <w:rPr>
+          <w:rFonts w:cstheme="minorHAnsi"/>
+          <w:sz w:val="20"/>
+          <w:szCs w:val="20"/>
+        </w:rPr>
+        <w:t>Show flask endpoint for one race</w:t>
+      </w:r>
+    </w:p>
+    <w:p>
+      <w:pPr>
+        <w:pStyle w:val="ListParagraph"/>
+        <w:numPr>
+          <w:ilvl w:val="0"/>
+          <w:numId w:val="9"/>
+        </w:numPr>
+        <w:spacing w:after="0"/>
+        <w:rPr>
+          <w:rFonts w:cstheme="minorHAnsi"/>
+          <w:sz w:val="20"/>
+          <w:szCs w:val="20"/>
+        </w:rPr>
+      </w:pPr>
+      <w:r>
+        <w:rPr>
+          <w:rFonts w:cstheme="minorHAnsi"/>
+          <w:sz w:val="20"/>
+          <w:szCs w:val="20"/>
+        </w:rPr>
+        <w:t xml:space="preserve">The </w:t>
+      </w:r>
+      <w:proofErr w:type="spellStart"/>
+      <w:r>
+        <w:rPr>
+          <w:rFonts w:cstheme="minorHAnsi"/>
+          <w:sz w:val="20"/>
+          <w:szCs w:val="20"/>
+        </w:rPr>
+        <w:t>createChoropleth</w:t>
+      </w:r>
+      <w:proofErr w:type="spellEnd"/>
+      <w:r>
+        <w:rPr>
+          <w:rFonts w:cstheme="minorHAnsi"/>
+          <w:sz w:val="20"/>
+          <w:szCs w:val="20"/>
+        </w:rPr>
+        <w:t xml:space="preserve"> function grabs the race data from the flask endpoint and counts the number of killings per state </w:t>
+      </w:r>
+    </w:p>
+    <w:p>
+      <w:pPr>
+        <w:pStyle w:val="ListParagraph"/>
+        <w:numPr>
+          <w:ilvl w:val="0"/>
+          <w:numId w:val="9"/>
+        </w:numPr>
+        <w:spacing w:after="0"/>
+        <w:rPr>
+          <w:rFonts w:cstheme="minorHAnsi"/>
+          <w:sz w:val="20"/>
+          <w:szCs w:val="20"/>
+        </w:rPr>
+      </w:pPr>
+      <w:r>
+        <w:rPr>
+          <w:rFonts w:cstheme="minorHAnsi"/>
+          <w:sz w:val="20"/>
+          <w:szCs w:val="20"/>
+        </w:rPr>
+        <w:t xml:space="preserve">This number is injected into the </w:t>
+      </w:r>
+      <w:proofErr w:type="spellStart"/>
+      <w:r>
+        <w:rPr>
+          <w:rFonts w:cstheme="minorHAnsi"/>
+          <w:sz w:val="20"/>
+          <w:szCs w:val="20"/>
+        </w:rPr>
+        <w:t>GeoJson</w:t>
+      </w:r>
+      <w:proofErr w:type="spellEnd"/>
+      <w:r>
+        <w:rPr>
+          <w:rFonts w:cstheme="minorHAnsi"/>
+          <w:sz w:val="20"/>
+          <w:szCs w:val="20"/>
+        </w:rPr>
+        <w:t xml:space="preserve"> which is the value used to color each state</w:t>
+      </w:r>
+    </w:p>
+    <w:p>
+      <w:pPr>
+        <w:pStyle w:val="ListParagraph"/>
+        <w:numPr>
+          <w:ilvl w:val="0"/>
+          <w:numId w:val="9"/>
+        </w:numPr>
+        <w:spacing w:after="0"/>
+        <w:rPr>
+          <w:rFonts w:cstheme="minorHAnsi"/>
+          <w:sz w:val="20"/>
+          <w:szCs w:val="20"/>
+        </w:rPr>
+      </w:pPr>
+      <w:r>
+        <w:rPr>
+          <w:rFonts w:cstheme="minorHAnsi"/>
+          <w:sz w:val="20"/>
+          <w:szCs w:val="20"/>
+        </w:rPr>
+        <w:t>Dropdown menu, how the different maps show change based on selection</w:t>
+      </w:r>
+    </w:p>
+    <w:p>
+      <w:pPr>
+        <w:spacing w:after="0"/>
+        <w:rPr>
+          <w:rFonts w:cstheme="minorHAnsi"/>
+          <w:sz w:val="20"/>
+          <w:szCs w:val="20"/>
+        </w:rPr>
+      </w:pPr>
+    </w:p>
+    <w:p>
+      <w:pPr>
+        <w:pStyle w:val="ListParagraph"/>
+        <w:numPr>
+          <w:ilvl w:val="0"/>
+          <w:numId w:val="9"/>
+        </w:numPr>
+        <w:spacing w:after="0"/>
+        <w:rPr>
+          <w:rFonts w:cstheme="minorHAnsi"/>
+          <w:sz w:val="20"/>
+          <w:szCs w:val="20"/>
+        </w:rPr>
+      </w:pPr>
+      <w:r>
+        <w:rPr>
+          <w:rFonts w:cstheme="minorHAnsi"/>
+          <w:sz w:val="20"/>
+          <w:szCs w:val="20"/>
+        </w:rPr>
+        <w:t>Flask Endpoint which shows race, latitude, longitude</w:t>
+      </w:r>
+    </w:p>
+    <w:p>
+      <w:pPr>
+        <w:pStyle w:val="ListParagraph"/>
+        <w:numPr>
+          <w:ilvl w:val="0"/>
+          <w:numId w:val="9"/>
+        </w:numPr>
+        <w:spacing w:after="0"/>
+        <w:rPr>
+          <w:rFonts w:cstheme="minorHAnsi"/>
+          <w:sz w:val="20"/>
+          <w:szCs w:val="20"/>
+        </w:rPr>
+      </w:pPr>
+      <w:r>
+        <w:rPr>
+          <w:rFonts w:cstheme="minorHAnsi"/>
+          <w:sz w:val="20"/>
+          <w:szCs w:val="20"/>
+        </w:rPr>
+        <w:t xml:space="preserve">Explain layers and how each marker is segregated, </w:t>
+      </w:r>
+      <w:proofErr w:type="spellStart"/>
+      <w:proofErr w:type="gramStart"/>
+      <w:r>
+        <w:rPr>
+          <w:rFonts w:cstheme="minorHAnsi"/>
+          <w:sz w:val="20"/>
+          <w:szCs w:val="20"/>
+        </w:rPr>
+        <w:t>L.control</w:t>
+      </w:r>
+      <w:proofErr w:type="gramEnd"/>
+      <w:r>
+        <w:rPr>
+          <w:rFonts w:cstheme="minorHAnsi"/>
+          <w:sz w:val="20"/>
+          <w:szCs w:val="20"/>
+        </w:rPr>
+        <w:t>.layers</w:t>
+      </w:r>
+      <w:proofErr w:type="spellEnd"/>
+      <w:r>
+        <w:rPr>
+          <w:rFonts w:cstheme="minorHAnsi"/>
+          <w:sz w:val="20"/>
+          <w:szCs w:val="20"/>
+        </w:rPr>
+        <w:t xml:space="preserve"> to add dropdown menu</w:t>
+      </w:r>
+    </w:p>
+    <w:p>
+      <w:pPr>
+        <w:pStyle w:val="ListParagraph"/>
+        <w:numPr>
+          <w:ilvl w:val="0"/>
+          <w:numId w:val="9"/>
+        </w:numPr>
+        <w:spacing w:after="0"/>
+        <w:rPr>
+          <w:rFonts w:cstheme="minorHAnsi"/>
+          <w:sz w:val="20"/>
+          <w:szCs w:val="20"/>
+        </w:rPr>
+      </w:pPr>
+      <w:r>
+        <w:rPr>
+          <w:rFonts w:cstheme="minorHAnsi"/>
+          <w:sz w:val="20"/>
+          <w:szCs w:val="20"/>
+        </w:rPr>
+        <w:t>Created markers from these latitudes and longitudes</w:t>
+      </w:r>
+    </w:p>
+    <w:p>
+      <w:pPr>
+        <w:pStyle w:val="ListParagraph"/>
+        <w:numPr>
+          <w:ilvl w:val="0"/>
+          <w:numId w:val="9"/>
+        </w:numPr>
+        <w:spacing w:after="0"/>
+        <w:rPr>
+          <w:rFonts w:cstheme="minorHAnsi"/>
+          <w:sz w:val="20"/>
+          <w:szCs w:val="20"/>
+        </w:rPr>
+      </w:pPr>
+      <w:r>
+        <w:rPr>
+          <w:rFonts w:cstheme="minorHAnsi"/>
+          <w:sz w:val="20"/>
+          <w:szCs w:val="20"/>
+        </w:rPr>
+        <w:t>Pop-up was added to show state and race on click</w:t>
+      </w:r>
+    </w:p>
+    <w:p>
+      <w:pPr>
+        <w:pStyle w:val="ListParagraph"/>
+        <w:numPr>
+          <w:ilvl w:val="0"/>
+          <w:numId w:val="9"/>
+        </w:numPr>
+        <w:spacing w:after="0"/>
+        <w:rPr>
+          <w:rFonts w:cstheme="minorHAnsi"/>
+          <w:sz w:val="20"/>
+          <w:szCs w:val="20"/>
+        </w:rPr>
+      </w:pPr>
+      <w:r>
+        <w:rPr>
+          <w:rFonts w:cstheme="minorHAnsi"/>
+          <w:sz w:val="20"/>
+          <w:szCs w:val="20"/>
+        </w:rPr>
+        <w:t xml:space="preserve">Used </w:t>
+      </w:r>
+      <w:proofErr w:type="spellStart"/>
+      <w:proofErr w:type="gramStart"/>
+      <w:r>
+        <w:rPr>
+          <w:rFonts w:cstheme="minorHAnsi"/>
+          <w:sz w:val="20"/>
+          <w:szCs w:val="20"/>
+        </w:rPr>
+        <w:t>L.icon</w:t>
+      </w:r>
+      <w:proofErr w:type="spellEnd"/>
+      <w:proofErr w:type="gramEnd"/>
+      <w:r>
+        <w:rPr>
+          <w:rFonts w:cstheme="minorHAnsi"/>
+          <w:sz w:val="20"/>
+          <w:szCs w:val="20"/>
+        </w:rPr>
+        <w:t xml:space="preserve"> to create different markers based on race</w:t>
+      </w:r>
+    </w:p>
+    <w:p>
+      <w:pPr>
+        <w:pStyle w:val="ListParagraph"/>
+        <w:numPr>
+          <w:ilvl w:val="0"/>
+          <w:numId w:val="1"/>
+        </w:numPr>
+        <w:spacing w:after="0"/>
+        <w:rPr>
+          <w:rFonts w:cstheme="minorHAnsi"/>
+          <w:sz w:val="20"/>
+          <w:szCs w:val="20"/>
+        </w:rPr>
+      </w:pPr>
+      <w:r>
+        <w:rPr>
+          <w:rFonts w:cstheme="minorHAnsi"/>
+          <w:sz w:val="20"/>
+          <w:szCs w:val="20"/>
+        </w:rPr>
         <w:t xml:space="preserve">Uploaded to </w:t>
       </w:r>
+      <w:r>
+        <w:rPr>
+          <w:rFonts w:cstheme="minorHAnsi"/>
+          <w:sz w:val="20"/>
+          <w:szCs w:val="20"/>
+        </w:rPr>
+        <w:t>Heroku</w:t>
+      </w:r>
+    </w:p>
+    <w:p>
+      <w:pPr>
+        <w:pStyle w:val="ListParagraph"/>
+        <w:numPr>
+          <w:ilvl w:val="0"/>
+          <w:numId w:val="10"/>
+        </w:numPr>
+        <w:spacing w:after="0"/>
+        <w:rPr>
+          <w:rFonts w:cstheme="minorHAnsi"/>
+          <w:sz w:val="20"/>
+          <w:szCs w:val="20"/>
+        </w:rPr>
+      </w:pPr>
+      <w:r>
+        <w:rPr>
+          <w:rFonts w:cstheme="minorHAnsi"/>
+          <w:sz w:val="20"/>
+          <w:szCs w:val="20"/>
+        </w:rPr>
+        <w:t xml:space="preserve">Created new virtual env and pip installed needed packages </w:t>
+      </w:r>
+    </w:p>
+    <w:p>
+      <w:pPr>
+        <w:pStyle w:val="ListParagraph"/>
+        <w:numPr>
+          <w:ilvl w:val="0"/>
+          <w:numId w:val="10"/>
+        </w:numPr>
+        <w:spacing w:after="0"/>
+        <w:rPr>
+          <w:rFonts w:cstheme="minorHAnsi"/>
+          <w:sz w:val="20"/>
+          <w:szCs w:val="20"/>
+        </w:rPr>
+      </w:pPr>
+      <w:r>
+        <w:rPr>
+          <w:rFonts w:cstheme="minorHAnsi"/>
+          <w:sz w:val="20"/>
+          <w:szCs w:val="20"/>
+        </w:rPr>
+        <w:t>Pip freeze returns a list of requirements which can be copy pasted into a requirements.txt file</w:t>
+      </w:r>
+    </w:p>
+    <w:p>
+      <w:pPr>
+        <w:pStyle w:val="ListParagraph"/>
+        <w:numPr>
+          <w:ilvl w:val="0"/>
+          <w:numId w:val="10"/>
+        </w:numPr>
+        <w:spacing w:after="0"/>
+        <w:rPr>
+          <w:rFonts w:cstheme="minorHAnsi"/>
+          <w:sz w:val="20"/>
+          <w:szCs w:val="20"/>
+        </w:rPr>
+      </w:pPr>
+      <w:r>
+        <w:rPr>
+          <w:rFonts w:cstheme="minorHAnsi"/>
+          <w:sz w:val="20"/>
+          <w:szCs w:val="20"/>
+        </w:rPr>
+        <w:lastRenderedPageBreak/>
+        <w:t xml:space="preserve">Runtime.txt to specify which version of python to install, and </w:t>
+      </w:r>
       <w:proofErr w:type="spellStart"/>
       <w:r>
         <w:rPr>
@@ -409,9 +1350,17 @@
           <w:sz w:val="20"/>
           <w:szCs w:val="20"/>
         </w:rPr>
-        <w:t>heroku</w:t>
+        <w:t>gunicorn</w:t>
       </w:r>
       <w:proofErr w:type="spellEnd"/>
+      <w:r>
+        <w:rPr>
+          <w:rFonts w:cstheme="minorHAnsi"/>
+          <w:sz w:val="20"/>
+          <w:szCs w:val="20"/>
+        </w:rPr>
+        <w:t xml:space="preserve"> to run the app</w:t>
+      </w:r>
     </w:p>
     <w:sectPr>
       <w:pgSz w:w="12240" w:h="15840"/>
@@ -426,6 +1375,232 @@
 <file path=word/numbering.xml><?xml version="1.0" encoding="utf-8"?>
 <w:numbering xmlns:wpc="http://schemas.microsoft.com/office/word/2010/wordprocessingCanvas" xmlns:cx="http://schemas.microsoft.com/office/drawing/2014/chartex" xmlns:cx1="http://schemas.microsoft.com/office/drawing/2015/9/8/chartex" xmlns:cx2="http://schemas.microsoft.com/office/drawing/2015/10/21/chartex" xmlns:cx3="http://schemas.microsoft.com/office/drawing/2016/5/9/chartex" xmlns:cx4="http://schemas.microsoft.com/office/drawing/2016/5/10/chartex" xmlns:cx5="http://schemas.microsoft.com/office/drawing/2016/5/11/chartex" xmlns:cx6="http://schemas.microsoft.com/office/drawing/2016/5/12/chartex" xmlns:cx7="http://schemas.microsoft.com/office/drawing/2016/5/13/chartex" xmlns:cx8="http://schemas.microsoft.com/office/drawing/2016/5/14/chartex" xmlns:mc="http://schemas.openxmlformats.org/markup-compatibility/2006" xmlns:aink="http://schemas.microsoft.com/office/drawing/2016/ink" xmlns:am3d="http://schemas.microsoft.com/office/drawing/2017/model3d" xmlns:o="urn:schemas-microsoft-com:office:office" xmlns:r="http://schemas.openxmlformats.org/officeDocument/2006/relationships" xmlns:m="http://schemas.openxmlformats.org/officeDocument/2006/math" xmlns:v="urn:schemas-microsoft-com:vml" xmlns:wp14="http://schemas.microsoft.com/office/word/2010/wordprocessingDrawing" xmlns:wp="http://schemas.openxmlformats.org/drawingml/2006/wordprocessingDrawing" xmlns:w10="urn:schemas-microsoft-com:office:word" xmlns:w="http://schemas.openxmlformats.org/wordprocessingml/2006/main" xmlns:w14="http://schemas.microsoft.com/office/word/2010/wordml" xmlns:w15="http://schemas.microsoft.com/office/word/2012/wordml" xmlns:w16cid="http://schemas.microsoft.com/office/word/2016/wordml/cid" xmlns:w16se="http://schemas.microsoft.com/office/word/2015/wordml/symex" xmlns:wpg="http://schemas.microsoft.com/office/word/2010/wordprocessingGroup" xmlns:wpi="http://schemas.microsoft.com/office/word/2010/wordprocessingInk" xmlns:wne="http://schemas.microsoft.com/office/word/2006/wordml" xmlns:wps="http://schemas.microsoft.com/office/word/2010/wordprocessingShape" mc:Ignorable="w14 w15 w16se w16cid wp14">
   <w:abstractNum w:abstractNumId="0" w15:restartNumberingAfterBreak="0">
+    <w:nsid w:val="01D5691F"/>
+    <w:multiLevelType w:val="hybridMultilevel"/>
+    <w:tmpl w:val="51B87336"/>
+    <w:lvl w:ilvl="0" w:tplc="10090001">
+      <w:start w:val="1"/>
+      <w:numFmt w:val="bullet"/>
+      <w:lvlText w:val=""/>
+      <w:lvlJc w:val="left"/>
+      <w:pPr>
+        <w:ind w:left="1080" w:hanging="360"/>
+      </w:pPr>
+      <w:rPr>
+        <w:rFonts w:ascii="Symbol" w:hAnsi="Symbol" w:hint="default"/>
+      </w:rPr>
+    </w:lvl>
+    <w:lvl w:ilvl="1" w:tplc="10090003" w:tentative="1">
+      <w:start w:val="1"/>
+      <w:numFmt w:val="bullet"/>
+      <w:lvlText w:val="o"/>
+      <w:lvlJc w:val="left"/>
+      <w:pPr>
+        <w:ind w:left="1800" w:hanging="360"/>
+      </w:pPr>
+      <w:rPr>
+        <w:rFonts w:ascii="Courier New" w:hAnsi="Courier New" w:cs="Courier New" w:hint="default"/>
+      </w:rPr>
+    </w:lvl>
+    <w:lvl w:ilvl="2" w:tplc="10090005" w:tentative="1">
+      <w:start w:val="1"/>
+      <w:numFmt w:val="bullet"/>
+      <w:lvlText w:val=""/>
+      <w:lvlJc w:val="left"/>
+      <w:pPr>
+        <w:ind w:left="2520" w:hanging="360"/>
+      </w:pPr>
+      <w:rPr>
+        <w:rFonts w:ascii="Wingdings" w:hAnsi="Wingdings" w:hint="default"/>
+      </w:rPr>
+    </w:lvl>
+    <w:lvl w:ilvl="3" w:tplc="10090001" w:tentative="1">
+      <w:start w:val="1"/>
+      <w:numFmt w:val="bullet"/>
+      <w:lvlText w:val=""/>
+      <w:lvlJc w:val="left"/>
+      <w:pPr>
+        <w:ind w:left="3240" w:hanging="360"/>
+      </w:pPr>
+      <w:rPr>
+        <w:rFonts w:ascii="Symbol" w:hAnsi="Symbol" w:hint="default"/>
+      </w:rPr>
+    </w:lvl>
+    <w:lvl w:ilvl="4" w:tplc="10090003" w:tentative="1">
+      <w:start w:val="1"/>
+      <w:numFmt w:val="bullet"/>
+      <w:lvlText w:val="o"/>
+      <w:lvlJc w:val="left"/>
+      <w:pPr>
+        <w:ind w:left="3960" w:hanging="360"/>
+      </w:pPr>
+      <w:rPr>
+        <w:rFonts w:ascii="Courier New" w:hAnsi="Courier New" w:cs="Courier New" w:hint="default"/>
+      </w:rPr>
+    </w:lvl>
+    <w:lvl w:ilvl="5" w:tplc="10090005" w:tentative="1">
+      <w:start w:val="1"/>
+      <w:numFmt w:val="bullet"/>
+      <w:lvlText w:val=""/>
+      <w:lvlJc w:val="left"/>
+      <w:pPr>
+        <w:ind w:left="4680" w:hanging="360"/>
+      </w:pPr>
+      <w:rPr>
+        <w:rFonts w:ascii="Wingdings" w:hAnsi="Wingdings" w:hint="default"/>
+      </w:rPr>
+    </w:lvl>
+    <w:lvl w:ilvl="6" w:tplc="10090001" w:tentative="1">
+      <w:start w:val="1"/>
+      <w:numFmt w:val="bullet"/>
+      <w:lvlText w:val=""/>
+      <w:lvlJc w:val="left"/>
+      <w:pPr>
+        <w:ind w:left="5400" w:hanging="360"/>
+      </w:pPr>
+      <w:rPr>
+        <w:rFonts w:ascii="Symbol" w:hAnsi="Symbol" w:hint="default"/>
+      </w:rPr>
+    </w:lvl>
+    <w:lvl w:ilvl="7" w:tplc="10090003" w:tentative="1">
+      <w:start w:val="1"/>
+      <w:numFmt w:val="bullet"/>
+      <w:lvlText w:val="o"/>
+      <w:lvlJc w:val="left"/>
+      <w:pPr>
+        <w:ind w:left="6120" w:hanging="360"/>
+      </w:pPr>
+      <w:rPr>
+        <w:rFonts w:ascii="Courier New" w:hAnsi="Courier New" w:cs="Courier New" w:hint="default"/>
+      </w:rPr>
+    </w:lvl>
+    <w:lvl w:ilvl="8" w:tplc="10090005" w:tentative="1">
+      <w:start w:val="1"/>
+      <w:numFmt w:val="bullet"/>
+      <w:lvlText w:val=""/>
+      <w:lvlJc w:val="left"/>
+      <w:pPr>
+        <w:ind w:left="6840" w:hanging="360"/>
+      </w:pPr>
+      <w:rPr>
+        <w:rFonts w:ascii="Wingdings" w:hAnsi="Wingdings" w:hint="default"/>
+      </w:rPr>
+    </w:lvl>
+  </w:abstractNum>
+  <w:abstractNum w:abstractNumId="1" w15:restartNumberingAfterBreak="0">
+    <w:nsid w:val="18802903"/>
+    <w:multiLevelType w:val="hybridMultilevel"/>
+    <w:tmpl w:val="10B8CB12"/>
+    <w:lvl w:ilvl="0" w:tplc="10090001">
+      <w:start w:val="1"/>
+      <w:numFmt w:val="bullet"/>
+      <w:lvlText w:val=""/>
+      <w:lvlJc w:val="left"/>
+      <w:pPr>
+        <w:ind w:left="1440" w:hanging="360"/>
+      </w:pPr>
+      <w:rPr>
+        <w:rFonts w:ascii="Symbol" w:hAnsi="Symbol" w:hint="default"/>
+      </w:rPr>
+    </w:lvl>
+    <w:lvl w:ilvl="1" w:tplc="10090003" w:tentative="1">
+      <w:start w:val="1"/>
+      <w:numFmt w:val="bullet"/>
+      <w:lvlText w:val="o"/>
+      <w:lvlJc w:val="left"/>
+      <w:pPr>
+        <w:ind w:left="2160" w:hanging="360"/>
+      </w:pPr>
+      <w:rPr>
+        <w:rFonts w:ascii="Courier New" w:hAnsi="Courier New" w:cs="Courier New" w:hint="default"/>
+      </w:rPr>
+    </w:lvl>
+    <w:lvl w:ilvl="2" w:tplc="10090005" w:tentative="1">
+      <w:start w:val="1"/>
+      <w:numFmt w:val="bullet"/>
+      <w:lvlText w:val=""/>
+      <w:lvlJc w:val="left"/>
+      <w:pPr>
+        <w:ind w:left="2880" w:hanging="360"/>
+      </w:pPr>
+      <w:rPr>
+        <w:rFonts w:ascii="Wingdings" w:hAnsi="Wingdings" w:hint="default"/>
+      </w:rPr>
+    </w:lvl>
+    <w:lvl w:ilvl="3" w:tplc="10090001" w:tentative="1">
+      <w:start w:val="1"/>
+      <w:numFmt w:val="bullet"/>
+      <w:lvlText w:val=""/>
+      <w:lvlJc w:val="left"/>
+      <w:pPr>
+        <w:ind w:left="3600" w:hanging="360"/>
+      </w:pPr>
+      <w:rPr>
+        <w:rFonts w:ascii="Symbol" w:hAnsi="Symbol" w:hint="default"/>
+      </w:rPr>
+    </w:lvl>
+    <w:lvl w:ilvl="4" w:tplc="10090003" w:tentative="1">
+      <w:start w:val="1"/>
+      <w:numFmt w:val="bullet"/>
+      <w:lvlText w:val="o"/>
+      <w:lvlJc w:val="left"/>
+      <w:pPr>
+        <w:ind w:left="4320" w:hanging="360"/>
+      </w:pPr>
+      <w:rPr>
+        <w:rFonts w:ascii="Courier New" w:hAnsi="Courier New" w:cs="Courier New" w:hint="default"/>
+      </w:rPr>
+    </w:lvl>
+    <w:lvl w:ilvl="5" w:tplc="10090005" w:tentative="1">
+      <w:start w:val="1"/>
+      <w:numFmt w:val="bullet"/>
+      <w:lvlText w:val=""/>
+      <w:lvlJc w:val="left"/>
+      <w:pPr>
+        <w:ind w:left="5040" w:hanging="360"/>
+      </w:pPr>
+      <w:rPr>
+        <w:rFonts w:ascii="Wingdings" w:hAnsi="Wingdings" w:hint="default"/>
+      </w:rPr>
+    </w:lvl>
+    <w:lvl w:ilvl="6" w:tplc="10090001" w:tentative="1">
+      <w:start w:val="1"/>
+      <w:numFmt w:val="bullet"/>
+      <w:lvlText w:val=""/>
+      <w:lvlJc w:val="left"/>
+      <w:pPr>
+        <w:ind w:left="5760" w:hanging="360"/>
+      </w:pPr>
+      <w:rPr>
+        <w:rFonts w:ascii="Symbol" w:hAnsi="Symbol" w:hint="default"/>
+      </w:rPr>
+    </w:lvl>
+    <w:lvl w:ilvl="7" w:tplc="10090003" w:tentative="1">
+      <w:start w:val="1"/>
+      <w:numFmt w:val="bullet"/>
+      <w:lvlText w:val="o"/>
+      <w:lvlJc w:val="left"/>
+      <w:pPr>
+        <w:ind w:left="6480" w:hanging="360"/>
+      </w:pPr>
+      <w:rPr>
+        <w:rFonts w:ascii="Courier New" w:hAnsi="Courier New" w:cs="Courier New" w:hint="default"/>
+      </w:rPr>
+    </w:lvl>
+    <w:lvl w:ilvl="8" w:tplc="10090005" w:tentative="1">
+      <w:start w:val="1"/>
+      <w:numFmt w:val="bullet"/>
+      <w:lvlText w:val=""/>
+      <w:lvlJc w:val="left"/>
+      <w:pPr>
+        <w:ind w:left="7200" w:hanging="360"/>
+      </w:pPr>
+      <w:rPr>
+        <w:rFonts w:ascii="Wingdings" w:hAnsi="Wingdings" w:hint="default"/>
+      </w:rPr>
+    </w:lvl>
+  </w:abstractNum>
+  <w:abstractNum w:abstractNumId="2" w15:restartNumberingAfterBreak="0">
     <w:nsid w:val="18E82C84"/>
     <w:multiLevelType w:val="hybridMultilevel"/>
     <w:tmpl w:val="8108A6B8"/>
@@ -538,10 +1713,349 @@
       </w:rPr>
     </w:lvl>
   </w:abstractNum>
-  <w:abstractNum w:abstractNumId="1" w15:restartNumberingAfterBreak="0">
+  <w:abstractNum w:abstractNumId="3" w15:restartNumberingAfterBreak="0">
+    <w:nsid w:val="1F1A6660"/>
+    <w:multiLevelType w:val="hybridMultilevel"/>
+    <w:tmpl w:val="82E064AC"/>
+    <w:lvl w:ilvl="0" w:tplc="10090001">
+      <w:start w:val="1"/>
+      <w:numFmt w:val="bullet"/>
+      <w:lvlText w:val=""/>
+      <w:lvlJc w:val="left"/>
+      <w:pPr>
+        <w:ind w:left="1440" w:hanging="360"/>
+      </w:pPr>
+      <w:rPr>
+        <w:rFonts w:ascii="Symbol" w:hAnsi="Symbol" w:hint="default"/>
+      </w:rPr>
+    </w:lvl>
+    <w:lvl w:ilvl="1" w:tplc="10090003" w:tentative="1">
+      <w:start w:val="1"/>
+      <w:numFmt w:val="bullet"/>
+      <w:lvlText w:val="o"/>
+      <w:lvlJc w:val="left"/>
+      <w:pPr>
+        <w:ind w:left="2160" w:hanging="360"/>
+      </w:pPr>
+      <w:rPr>
+        <w:rFonts w:ascii="Courier New" w:hAnsi="Courier New" w:cs="Courier New" w:hint="default"/>
+      </w:rPr>
+    </w:lvl>
+    <w:lvl w:ilvl="2" w:tplc="10090005" w:tentative="1">
+      <w:start w:val="1"/>
+      <w:numFmt w:val="bullet"/>
+      <w:lvlText w:val=""/>
+      <w:lvlJc w:val="left"/>
+      <w:pPr>
+        <w:ind w:left="2880" w:hanging="360"/>
+      </w:pPr>
+      <w:rPr>
+        <w:rFonts w:ascii="Wingdings" w:hAnsi="Wingdings" w:hint="default"/>
+      </w:rPr>
+    </w:lvl>
+    <w:lvl w:ilvl="3" w:tplc="10090001" w:tentative="1">
+      <w:start w:val="1"/>
+      <w:numFmt w:val="bullet"/>
+      <w:lvlText w:val=""/>
+      <w:lvlJc w:val="left"/>
+      <w:pPr>
+        <w:ind w:left="3600" w:hanging="360"/>
+      </w:pPr>
+      <w:rPr>
+        <w:rFonts w:ascii="Symbol" w:hAnsi="Symbol" w:hint="default"/>
+      </w:rPr>
+    </w:lvl>
+    <w:lvl w:ilvl="4" w:tplc="10090003" w:tentative="1">
+      <w:start w:val="1"/>
+      <w:numFmt w:val="bullet"/>
+      <w:lvlText w:val="o"/>
+      <w:lvlJc w:val="left"/>
+      <w:pPr>
+        <w:ind w:left="4320" w:hanging="360"/>
+      </w:pPr>
+      <w:rPr>
+        <w:rFonts w:ascii="Courier New" w:hAnsi="Courier New" w:cs="Courier New" w:hint="default"/>
+      </w:rPr>
+    </w:lvl>
+    <w:lvl w:ilvl="5" w:tplc="10090005" w:tentative="1">
+      <w:start w:val="1"/>
+      <w:numFmt w:val="bullet"/>
+      <w:lvlText w:val=""/>
+      <w:lvlJc w:val="left"/>
+      <w:pPr>
+        <w:ind w:left="5040" w:hanging="360"/>
+      </w:pPr>
+      <w:rPr>
+        <w:rFonts w:ascii="Wingdings" w:hAnsi="Wingdings" w:hint="default"/>
+      </w:rPr>
+    </w:lvl>
+    <w:lvl w:ilvl="6" w:tplc="10090001" w:tentative="1">
+      <w:start w:val="1"/>
+      <w:numFmt w:val="bullet"/>
+      <w:lvlText w:val=""/>
+      <w:lvlJc w:val="left"/>
+      <w:pPr>
+        <w:ind w:left="5760" w:hanging="360"/>
+      </w:pPr>
+      <w:rPr>
+        <w:rFonts w:ascii="Symbol" w:hAnsi="Symbol" w:hint="default"/>
+      </w:rPr>
+    </w:lvl>
+    <w:lvl w:ilvl="7" w:tplc="10090003" w:tentative="1">
+      <w:start w:val="1"/>
+      <w:numFmt w:val="bullet"/>
+      <w:lvlText w:val="o"/>
+      <w:lvlJc w:val="left"/>
+      <w:pPr>
+        <w:ind w:left="6480" w:hanging="360"/>
+      </w:pPr>
+      <w:rPr>
+        <w:rFonts w:ascii="Courier New" w:hAnsi="Courier New" w:cs="Courier New" w:hint="default"/>
+      </w:rPr>
+    </w:lvl>
+    <w:lvl w:ilvl="8" w:tplc="10090005" w:tentative="1">
+      <w:start w:val="1"/>
+      <w:numFmt w:val="bullet"/>
+      <w:lvlText w:val=""/>
+      <w:lvlJc w:val="left"/>
+      <w:pPr>
+        <w:ind w:left="7200" w:hanging="360"/>
+      </w:pPr>
+      <w:rPr>
+        <w:rFonts w:ascii="Wingdings" w:hAnsi="Wingdings" w:hint="default"/>
+      </w:rPr>
+    </w:lvl>
+  </w:abstractNum>
+  <w:abstractNum w:abstractNumId="4" w15:restartNumberingAfterBreak="0">
+    <w:nsid w:val="2C697305"/>
+    <w:multiLevelType w:val="hybridMultilevel"/>
+    <w:tmpl w:val="BB1E2028"/>
+    <w:lvl w:ilvl="0" w:tplc="10090001">
+      <w:start w:val="1"/>
+      <w:numFmt w:val="bullet"/>
+      <w:lvlText w:val=""/>
+      <w:lvlJc w:val="left"/>
+      <w:pPr>
+        <w:ind w:left="1440" w:hanging="360"/>
+      </w:pPr>
+      <w:rPr>
+        <w:rFonts w:ascii="Symbol" w:hAnsi="Symbol" w:hint="default"/>
+      </w:rPr>
+    </w:lvl>
+    <w:lvl w:ilvl="1" w:tplc="10090003" w:tentative="1">
+      <w:start w:val="1"/>
+      <w:numFmt w:val="bullet"/>
+      <w:lvlText w:val="o"/>
+      <w:lvlJc w:val="left"/>
+      <w:pPr>
+        <w:ind w:left="2160" w:hanging="360"/>
+      </w:pPr>
+      <w:rPr>
+        <w:rFonts w:ascii="Courier New" w:hAnsi="Courier New" w:cs="Courier New" w:hint="default"/>
+      </w:rPr>
+    </w:lvl>
+    <w:lvl w:ilvl="2" w:tplc="10090005" w:tentative="1">
+      <w:start w:val="1"/>
+      <w:numFmt w:val="bullet"/>
+      <w:lvlText w:val=""/>
+      <w:lvlJc w:val="left"/>
+      <w:pPr>
+        <w:ind w:left="2880" w:hanging="360"/>
+      </w:pPr>
+      <w:rPr>
+        <w:rFonts w:ascii="Wingdings" w:hAnsi="Wingdings" w:hint="default"/>
+      </w:rPr>
+    </w:lvl>
+    <w:lvl w:ilvl="3" w:tplc="10090001" w:tentative="1">
+      <w:start w:val="1"/>
+      <w:numFmt w:val="bullet"/>
+      <w:lvlText w:val=""/>
+      <w:lvlJc w:val="left"/>
+      <w:pPr>
+        <w:ind w:left="3600" w:hanging="360"/>
+      </w:pPr>
+      <w:rPr>
+        <w:rFonts w:ascii="Symbol" w:hAnsi="Symbol" w:hint="default"/>
+      </w:rPr>
+    </w:lvl>
+    <w:lvl w:ilvl="4" w:tplc="10090003" w:tentative="1">
+      <w:start w:val="1"/>
+      <w:numFmt w:val="bullet"/>
+      <w:lvlText w:val="o"/>
+      <w:lvlJc w:val="left"/>
+      <w:pPr>
+        <w:ind w:left="4320" w:hanging="360"/>
+      </w:pPr>
+      <w:rPr>
+        <w:rFonts w:ascii="Courier New" w:hAnsi="Courier New" w:cs="Courier New" w:hint="default"/>
+      </w:rPr>
+    </w:lvl>
+    <w:lvl w:ilvl="5" w:tplc="10090005" w:tentative="1">
+      <w:start w:val="1"/>
+      <w:numFmt w:val="bullet"/>
+      <w:lvlText w:val=""/>
+      <w:lvlJc w:val="left"/>
+      <w:pPr>
+        <w:ind w:left="5040" w:hanging="360"/>
+      </w:pPr>
+      <w:rPr>
+        <w:rFonts w:ascii="Wingdings" w:hAnsi="Wingdings" w:hint="default"/>
+      </w:rPr>
+    </w:lvl>
+    <w:lvl w:ilvl="6" w:tplc="10090001" w:tentative="1">
+      <w:start w:val="1"/>
+      <w:numFmt w:val="bullet"/>
+      <w:lvlText w:val=""/>
+      <w:lvlJc w:val="left"/>
+      <w:pPr>
+        <w:ind w:left="5760" w:hanging="360"/>
+      </w:pPr>
+      <w:rPr>
+        <w:rFonts w:ascii="Symbol" w:hAnsi="Symbol" w:hint="default"/>
+      </w:rPr>
+    </w:lvl>
+    <w:lvl w:ilvl="7" w:tplc="10090003" w:tentative="1">
+      <w:start w:val="1"/>
+      <w:numFmt w:val="bullet"/>
+      <w:lvlText w:val="o"/>
+      <w:lvlJc w:val="left"/>
+      <w:pPr>
+        <w:ind w:left="6480" w:hanging="360"/>
+      </w:pPr>
+      <w:rPr>
+        <w:rFonts w:ascii="Courier New" w:hAnsi="Courier New" w:cs="Courier New" w:hint="default"/>
+      </w:rPr>
+    </w:lvl>
+    <w:lvl w:ilvl="8" w:tplc="10090005" w:tentative="1">
+      <w:start w:val="1"/>
+      <w:numFmt w:val="bullet"/>
+      <w:lvlText w:val=""/>
+      <w:lvlJc w:val="left"/>
+      <w:pPr>
+        <w:ind w:left="7200" w:hanging="360"/>
+      </w:pPr>
+      <w:rPr>
+        <w:rFonts w:ascii="Wingdings" w:hAnsi="Wingdings" w:hint="default"/>
+      </w:rPr>
+    </w:lvl>
+  </w:abstractNum>
+  <w:abstractNum w:abstractNumId="5" w15:restartNumberingAfterBreak="0">
+    <w:nsid w:val="31467F05"/>
+    <w:multiLevelType w:val="hybridMultilevel"/>
+    <w:tmpl w:val="763EAF24"/>
+    <w:lvl w:ilvl="0" w:tplc="10090001">
+      <w:start w:val="1"/>
+      <w:numFmt w:val="bullet"/>
+      <w:lvlText w:val=""/>
+      <w:lvlJc w:val="left"/>
+      <w:pPr>
+        <w:ind w:left="1440" w:hanging="360"/>
+      </w:pPr>
+      <w:rPr>
+        <w:rFonts w:ascii="Symbol" w:hAnsi="Symbol" w:hint="default"/>
+      </w:rPr>
+    </w:lvl>
+    <w:lvl w:ilvl="1" w:tplc="10090003" w:tentative="1">
+      <w:start w:val="1"/>
+      <w:numFmt w:val="bullet"/>
+      <w:lvlText w:val="o"/>
+      <w:lvlJc w:val="left"/>
+      <w:pPr>
+        <w:ind w:left="2160" w:hanging="360"/>
+      </w:pPr>
+      <w:rPr>
+        <w:rFonts w:ascii="Courier New" w:hAnsi="Courier New" w:cs="Courier New" w:hint="default"/>
+      </w:rPr>
+    </w:lvl>
+    <w:lvl w:ilvl="2" w:tplc="10090005" w:tentative="1">
+      <w:start w:val="1"/>
+      <w:numFmt w:val="bullet"/>
+      <w:lvlText w:val=""/>
+      <w:lvlJc w:val="left"/>
+      <w:pPr>
+        <w:ind w:left="2880" w:hanging="360"/>
+      </w:pPr>
+      <w:rPr>
+        <w:rFonts w:ascii="Wingdings" w:hAnsi="Wingdings" w:hint="default"/>
+      </w:rPr>
+    </w:lvl>
+    <w:lvl w:ilvl="3" w:tplc="10090001" w:tentative="1">
+      <w:start w:val="1"/>
+      <w:numFmt w:val="bullet"/>
+      <w:lvlText w:val=""/>
+      <w:lvlJc w:val="left"/>
+      <w:pPr>
+        <w:ind w:left="3600" w:hanging="360"/>
+      </w:pPr>
+      <w:rPr>
+        <w:rFonts w:ascii="Symbol" w:hAnsi="Symbol" w:hint="default"/>
+      </w:rPr>
+    </w:lvl>
+    <w:lvl w:ilvl="4" w:tplc="10090003" w:tentative="1">
+      <w:start w:val="1"/>
+      <w:numFmt w:val="bullet"/>
+      <w:lvlText w:val="o"/>
+      <w:lvlJc w:val="left"/>
+      <w:pPr>
+        <w:ind w:left="4320" w:hanging="360"/>
+      </w:pPr>
+      <w:rPr>
+        <w:rFonts w:ascii="Courier New" w:hAnsi="Courier New" w:cs="Courier New" w:hint="default"/>
+      </w:rPr>
+    </w:lvl>
+    <w:lvl w:ilvl="5" w:tplc="10090005" w:tentative="1">
+      <w:start w:val="1"/>
+      <w:numFmt w:val="bullet"/>
+      <w:lvlText w:val=""/>
+      <w:lvlJc w:val="left"/>
+      <w:pPr>
+        <w:ind w:left="5040" w:hanging="360"/>
+      </w:pPr>
+      <w:rPr>
+        <w:rFonts w:ascii="Wingdings" w:hAnsi="Wingdings" w:hint="default"/>
+      </w:rPr>
+    </w:lvl>
+    <w:lvl w:ilvl="6" w:tplc="10090001" w:tentative="1">
+      <w:start w:val="1"/>
+      <w:numFmt w:val="bullet"/>
+      <w:lvlText w:val=""/>
+      <w:lvlJc w:val="left"/>
+      <w:pPr>
+        <w:ind w:left="5760" w:hanging="360"/>
+      </w:pPr>
+      <w:rPr>
+        <w:rFonts w:ascii="Symbol" w:hAnsi="Symbol" w:hint="default"/>
+      </w:rPr>
+    </w:lvl>
+    <w:lvl w:ilvl="7" w:tplc="10090003" w:tentative="1">
+      <w:start w:val="1"/>
+      <w:numFmt w:val="bullet"/>
+      <w:lvlText w:val="o"/>
+      <w:lvlJc w:val="left"/>
+      <w:pPr>
+        <w:ind w:left="6480" w:hanging="360"/>
+      </w:pPr>
+      <w:rPr>
+        <w:rFonts w:ascii="Courier New" w:hAnsi="Courier New" w:cs="Courier New" w:hint="default"/>
+      </w:rPr>
+    </w:lvl>
+    <w:lvl w:ilvl="8" w:tplc="10090005" w:tentative="1">
+      <w:start w:val="1"/>
+      <w:numFmt w:val="bullet"/>
+      <w:lvlText w:val=""/>
+      <w:lvlJc w:val="left"/>
+      <w:pPr>
+        <w:ind w:left="7200" w:hanging="360"/>
+      </w:pPr>
+      <w:rPr>
+        <w:rFonts w:ascii="Wingdings" w:hAnsi="Wingdings" w:hint="default"/>
+      </w:rPr>
+    </w:lvl>
+  </w:abstractNum>
+  <w:abstractNum w:abstractNumId="6" w15:restartNumberingAfterBreak="0">
     <w:nsid w:val="3E503BBD"/>
     <w:multiLevelType w:val="hybridMultilevel"/>
-    <w:tmpl w:val="8E528A16"/>
+    <w:tmpl w:val="0DF240FE"/>
     <w:lvl w:ilvl="0" w:tplc="3E9A2AB4">
       <w:numFmt w:val="bullet"/>
       <w:lvlText w:val="-"/>
@@ -553,15 +2067,241 @@
         <w:rFonts w:ascii="Calibri" w:eastAsiaTheme="minorHAnsi" w:hAnsi="Calibri" w:cs="Calibri" w:hint="default"/>
       </w:rPr>
     </w:lvl>
+    <w:lvl w:ilvl="1" w:tplc="10090003">
+      <w:start w:val="1"/>
+      <w:numFmt w:val="bullet"/>
+      <w:lvlText w:val="o"/>
+      <w:lvlJc w:val="left"/>
+      <w:pPr>
+        <w:ind w:left="1440" w:hanging="360"/>
+      </w:pPr>
+      <w:rPr>
+        <w:rFonts w:ascii="Courier New" w:hAnsi="Courier New" w:cs="Courier New" w:hint="default"/>
+      </w:rPr>
+    </w:lvl>
+    <w:lvl w:ilvl="2" w:tplc="10090005" w:tentative="1">
+      <w:start w:val="1"/>
+      <w:numFmt w:val="bullet"/>
+      <w:lvlText w:val=""/>
+      <w:lvlJc w:val="left"/>
+      <w:pPr>
+        <w:ind w:left="2160" w:hanging="360"/>
+      </w:pPr>
+      <w:rPr>
+        <w:rFonts w:ascii="Wingdings" w:hAnsi="Wingdings" w:hint="default"/>
+      </w:rPr>
+    </w:lvl>
+    <w:lvl w:ilvl="3" w:tplc="10090001" w:tentative="1">
+      <w:start w:val="1"/>
+      <w:numFmt w:val="bullet"/>
+      <w:lvlText w:val=""/>
+      <w:lvlJc w:val="left"/>
+      <w:pPr>
+        <w:ind w:left="2880" w:hanging="360"/>
+      </w:pPr>
+      <w:rPr>
+        <w:rFonts w:ascii="Symbol" w:hAnsi="Symbol" w:hint="default"/>
+      </w:rPr>
+    </w:lvl>
+    <w:lvl w:ilvl="4" w:tplc="10090003" w:tentative="1">
+      <w:start w:val="1"/>
+      <w:numFmt w:val="bullet"/>
+      <w:lvlText w:val="o"/>
+      <w:lvlJc w:val="left"/>
+      <w:pPr>
+        <w:ind w:left="3600" w:hanging="360"/>
+      </w:pPr>
+      <w:rPr>
+        <w:rFonts w:ascii="Courier New" w:hAnsi="Courier New" w:cs="Courier New" w:hint="default"/>
+      </w:rPr>
+    </w:lvl>
+    <w:lvl w:ilvl="5" w:tplc="10090005" w:tentative="1">
+      <w:start w:val="1"/>
+      <w:numFmt w:val="bullet"/>
+      <w:lvlText w:val=""/>
+      <w:lvlJc w:val="left"/>
+      <w:pPr>
+        <w:ind w:left="4320" w:hanging="360"/>
+      </w:pPr>
+      <w:rPr>
+        <w:rFonts w:ascii="Wingdings" w:hAnsi="Wingdings" w:hint="default"/>
+      </w:rPr>
+    </w:lvl>
+    <w:lvl w:ilvl="6" w:tplc="10090001" w:tentative="1">
+      <w:start w:val="1"/>
+      <w:numFmt w:val="bullet"/>
+      <w:lvlText w:val=""/>
+      <w:lvlJc w:val="left"/>
+      <w:pPr>
+        <w:ind w:left="5040" w:hanging="360"/>
+      </w:pPr>
+      <w:rPr>
+        <w:rFonts w:ascii="Symbol" w:hAnsi="Symbol" w:hint="default"/>
+      </w:rPr>
+    </w:lvl>
+    <w:lvl w:ilvl="7" w:tplc="10090003" w:tentative="1">
+      <w:start w:val="1"/>
+      <w:numFmt w:val="bullet"/>
+      <w:lvlText w:val="o"/>
+      <w:lvlJc w:val="left"/>
+      <w:pPr>
+        <w:ind w:left="5760" w:hanging="360"/>
+      </w:pPr>
+      <w:rPr>
+        <w:rFonts w:ascii="Courier New" w:hAnsi="Courier New" w:cs="Courier New" w:hint="default"/>
+      </w:rPr>
+    </w:lvl>
+    <w:lvl w:ilvl="8" w:tplc="10090005" w:tentative="1">
+      <w:start w:val="1"/>
+      <w:numFmt w:val="bullet"/>
+      <w:lvlText w:val=""/>
+      <w:lvlJc w:val="left"/>
+      <w:pPr>
+        <w:ind w:left="6480" w:hanging="360"/>
+      </w:pPr>
+      <w:rPr>
+        <w:rFonts w:ascii="Wingdings" w:hAnsi="Wingdings" w:hint="default"/>
+      </w:rPr>
+    </w:lvl>
+  </w:abstractNum>
+  <w:abstractNum w:abstractNumId="7" w15:restartNumberingAfterBreak="0">
+    <w:nsid w:val="3F670B56"/>
+    <w:multiLevelType w:val="hybridMultilevel"/>
+    <w:tmpl w:val="20F25698"/>
+    <w:lvl w:ilvl="0" w:tplc="10090001">
+      <w:start w:val="1"/>
+      <w:numFmt w:val="bullet"/>
+      <w:lvlText w:val=""/>
+      <w:lvlJc w:val="left"/>
+      <w:pPr>
+        <w:ind w:left="1440" w:hanging="360"/>
+      </w:pPr>
+      <w:rPr>
+        <w:rFonts w:ascii="Symbol" w:hAnsi="Symbol" w:hint="default"/>
+      </w:rPr>
+    </w:lvl>
     <w:lvl w:ilvl="1" w:tplc="10090003" w:tentative="1">
       <w:start w:val="1"/>
       <w:numFmt w:val="bullet"/>
       <w:lvlText w:val="o"/>
       <w:lvlJc w:val="left"/>
       <w:pPr>
+        <w:ind w:left="2160" w:hanging="360"/>
+      </w:pPr>
+      <w:rPr>
+        <w:rFonts w:ascii="Courier New" w:hAnsi="Courier New" w:cs="Courier New" w:hint="default"/>
+      </w:rPr>
+    </w:lvl>
+    <w:lvl w:ilvl="2" w:tplc="10090005" w:tentative="1">
+      <w:start w:val="1"/>
+      <w:numFmt w:val="bullet"/>
+      <w:lvlText w:val=""/>
+      <w:lvlJc w:val="left"/>
+      <w:pPr>
+        <w:ind w:left="2880" w:hanging="360"/>
+      </w:pPr>
+      <w:rPr>
+        <w:rFonts w:ascii="Wingdings" w:hAnsi="Wingdings" w:hint="default"/>
+      </w:rPr>
+    </w:lvl>
+    <w:lvl w:ilvl="3" w:tplc="10090001" w:tentative="1">
+      <w:start w:val="1"/>
+      <w:numFmt w:val="bullet"/>
+      <w:lvlText w:val=""/>
+      <w:lvlJc w:val="left"/>
+      <w:pPr>
+        <w:ind w:left="3600" w:hanging="360"/>
+      </w:pPr>
+      <w:rPr>
+        <w:rFonts w:ascii="Symbol" w:hAnsi="Symbol" w:hint="default"/>
+      </w:rPr>
+    </w:lvl>
+    <w:lvl w:ilvl="4" w:tplc="10090003" w:tentative="1">
+      <w:start w:val="1"/>
+      <w:numFmt w:val="bullet"/>
+      <w:lvlText w:val="o"/>
+      <w:lvlJc w:val="left"/>
+      <w:pPr>
+        <w:ind w:left="4320" w:hanging="360"/>
+      </w:pPr>
+      <w:rPr>
+        <w:rFonts w:ascii="Courier New" w:hAnsi="Courier New" w:cs="Courier New" w:hint="default"/>
+      </w:rPr>
+    </w:lvl>
+    <w:lvl w:ilvl="5" w:tplc="10090005" w:tentative="1">
+      <w:start w:val="1"/>
+      <w:numFmt w:val="bullet"/>
+      <w:lvlText w:val=""/>
+      <w:lvlJc w:val="left"/>
+      <w:pPr>
+        <w:ind w:left="5040" w:hanging="360"/>
+      </w:pPr>
+      <w:rPr>
+        <w:rFonts w:ascii="Wingdings" w:hAnsi="Wingdings" w:hint="default"/>
+      </w:rPr>
+    </w:lvl>
+    <w:lvl w:ilvl="6" w:tplc="10090001" w:tentative="1">
+      <w:start w:val="1"/>
+      <w:numFmt w:val="bullet"/>
+      <w:lvlText w:val=""/>
+      <w:lvlJc w:val="left"/>
+      <w:pPr>
+        <w:ind w:left="5760" w:hanging="360"/>
+      </w:pPr>
+      <w:rPr>
+        <w:rFonts w:ascii="Symbol" w:hAnsi="Symbol" w:hint="default"/>
+      </w:rPr>
+    </w:lvl>
+    <w:lvl w:ilvl="7" w:tplc="10090003" w:tentative="1">
+      <w:start w:val="1"/>
+      <w:numFmt w:val="bullet"/>
+      <w:lvlText w:val="o"/>
+      <w:lvlJc w:val="left"/>
+      <w:pPr>
+        <w:ind w:left="6480" w:hanging="360"/>
+      </w:pPr>
+      <w:rPr>
+        <w:rFonts w:ascii="Courier New" w:hAnsi="Courier New" w:cs="Courier New" w:hint="default"/>
+      </w:rPr>
+    </w:lvl>
+    <w:lvl w:ilvl="8" w:tplc="10090005" w:tentative="1">
+      <w:start w:val="1"/>
+      <w:numFmt w:val="bullet"/>
+      <w:lvlText w:val=""/>
+      <w:lvlJc w:val="left"/>
+      <w:pPr>
+        <w:ind w:left="7200" w:hanging="360"/>
+      </w:pPr>
+      <w:rPr>
+        <w:rFonts w:ascii="Wingdings" w:hAnsi="Wingdings" w:hint="default"/>
+      </w:rPr>
+    </w:lvl>
+  </w:abstractNum>
+  <w:abstractNum w:abstractNumId="8" w15:restartNumberingAfterBreak="0">
+    <w:nsid w:val="51BC623C"/>
+    <w:multiLevelType w:val="hybridMultilevel"/>
+    <w:tmpl w:val="9384B4E8"/>
+    <w:lvl w:ilvl="0" w:tplc="10090001">
+      <w:start w:val="1"/>
+      <w:numFmt w:val="bullet"/>
+      <w:lvlText w:val=""/>
+      <w:lvlJc w:val="left"/>
+      <w:pPr>
         <w:ind w:left="1440" w:hanging="360"/>
       </w:pPr>
       <w:rPr>
+        <w:rFonts w:ascii="Symbol" w:hAnsi="Symbol" w:hint="default"/>
+      </w:rPr>
+    </w:lvl>
+    <w:lvl w:ilvl="1" w:tplc="10090003" w:tentative="1">
+      <w:start w:val="1"/>
+      <w:numFmt w:val="bullet"/>
+      <w:lvlText w:val="o"/>
+      <w:lvlJc w:val="left"/>
+      <w:pPr>
+        <w:ind w:left="2160" w:hanging="360"/>
+      </w:pPr>
+      <w:rPr>
         <w:rFonts w:ascii="Courier New" w:hAnsi="Courier New" w:cs="Courier New" w:hint="default"/>
       </w:rPr>
     </w:lvl>
@@ -571,9 +2311,122 @@
       <w:lvlText w:val=""/>
       <w:lvlJc w:val="left"/>
       <w:pPr>
+        <w:ind w:left="2880" w:hanging="360"/>
+      </w:pPr>
+      <w:rPr>
+        <w:rFonts w:ascii="Wingdings" w:hAnsi="Wingdings" w:hint="default"/>
+      </w:rPr>
+    </w:lvl>
+    <w:lvl w:ilvl="3" w:tplc="10090001" w:tentative="1">
+      <w:start w:val="1"/>
+      <w:numFmt w:val="bullet"/>
+      <w:lvlText w:val=""/>
+      <w:lvlJc w:val="left"/>
+      <w:pPr>
+        <w:ind w:left="3600" w:hanging="360"/>
+      </w:pPr>
+      <w:rPr>
+        <w:rFonts w:ascii="Symbol" w:hAnsi="Symbol" w:hint="default"/>
+      </w:rPr>
+    </w:lvl>
+    <w:lvl w:ilvl="4" w:tplc="10090003" w:tentative="1">
+      <w:start w:val="1"/>
+      <w:numFmt w:val="bullet"/>
+      <w:lvlText w:val="o"/>
+      <w:lvlJc w:val="left"/>
+      <w:pPr>
+        <w:ind w:left="4320" w:hanging="360"/>
+      </w:pPr>
+      <w:rPr>
+        <w:rFonts w:ascii="Courier New" w:hAnsi="Courier New" w:cs="Courier New" w:hint="default"/>
+      </w:rPr>
+    </w:lvl>
+    <w:lvl w:ilvl="5" w:tplc="10090005" w:tentative="1">
+      <w:start w:val="1"/>
+      <w:numFmt w:val="bullet"/>
+      <w:lvlText w:val=""/>
+      <w:lvlJc w:val="left"/>
+      <w:pPr>
+        <w:ind w:left="5040" w:hanging="360"/>
+      </w:pPr>
+      <w:rPr>
+        <w:rFonts w:ascii="Wingdings" w:hAnsi="Wingdings" w:hint="default"/>
+      </w:rPr>
+    </w:lvl>
+    <w:lvl w:ilvl="6" w:tplc="10090001" w:tentative="1">
+      <w:start w:val="1"/>
+      <w:numFmt w:val="bullet"/>
+      <w:lvlText w:val=""/>
+      <w:lvlJc w:val="left"/>
+      <w:pPr>
+        <w:ind w:left="5760" w:hanging="360"/>
+      </w:pPr>
+      <w:rPr>
+        <w:rFonts w:ascii="Symbol" w:hAnsi="Symbol" w:hint="default"/>
+      </w:rPr>
+    </w:lvl>
+    <w:lvl w:ilvl="7" w:tplc="10090003" w:tentative="1">
+      <w:start w:val="1"/>
+      <w:numFmt w:val="bullet"/>
+      <w:lvlText w:val="o"/>
+      <w:lvlJc w:val="left"/>
+      <w:pPr>
+        <w:ind w:left="6480" w:hanging="360"/>
+      </w:pPr>
+      <w:rPr>
+        <w:rFonts w:ascii="Courier New" w:hAnsi="Courier New" w:cs="Courier New" w:hint="default"/>
+      </w:rPr>
+    </w:lvl>
+    <w:lvl w:ilvl="8" w:tplc="10090005" w:tentative="1">
+      <w:start w:val="1"/>
+      <w:numFmt w:val="bullet"/>
+      <w:lvlText w:val=""/>
+      <w:lvlJc w:val="left"/>
+      <w:pPr>
+        <w:ind w:left="7200" w:hanging="360"/>
+      </w:pPr>
+      <w:rPr>
+        <w:rFonts w:ascii="Wingdings" w:hAnsi="Wingdings" w:hint="default"/>
+      </w:rPr>
+    </w:lvl>
+  </w:abstractNum>
+  <w:abstractNum w:abstractNumId="9" w15:restartNumberingAfterBreak="0">
+    <w:nsid w:val="633A71F5"/>
+    <w:multiLevelType w:val="hybridMultilevel"/>
+    <w:tmpl w:val="E06E5A82"/>
+    <w:lvl w:ilvl="0" w:tplc="10090001">
+      <w:start w:val="1"/>
+      <w:numFmt w:val="bullet"/>
+      <w:lvlText w:val=""/>
+      <w:lvlJc w:val="left"/>
+      <w:pPr>
+        <w:ind w:left="1440" w:hanging="360"/>
+      </w:pPr>
+      <w:rPr>
+        <w:rFonts w:ascii="Symbol" w:hAnsi="Symbol" w:hint="default"/>
+      </w:rPr>
+    </w:lvl>
+    <w:lvl w:ilvl="1" w:tplc="10090003" w:tentative="1">
+      <w:start w:val="1"/>
+      <w:numFmt w:val="bullet"/>
+      <w:lvlText w:val="o"/>
+      <w:lvlJc w:val="left"/>
+      <w:pPr>
         <w:ind w:left="2160" w:hanging="360"/>
       </w:pPr>
       <w:rPr>
+        <w:rFonts w:ascii="Courier New" w:hAnsi="Courier New" w:cs="Courier New" w:hint="default"/>
+      </w:rPr>
+    </w:lvl>
+    <w:lvl w:ilvl="2" w:tplc="10090005" w:tentative="1">
+      <w:start w:val="1"/>
+      <w:numFmt w:val="bullet"/>
+      <w:lvlText w:val=""/>
+      <w:lvlJc w:val="left"/>
+      <w:pPr>
+        <w:ind w:left="2880" w:hanging="360"/>
+      </w:pPr>
+      <w:rPr>
         <w:rFonts w:ascii="Wingdings" w:hAnsi="Wingdings" w:hint="default"/>
       </w:rPr>
     </w:lvl>
@@ -583,7 +2436,7 @@
       <w:lvlText w:val=""/>
       <w:lvlJc w:val="left"/>
       <w:pPr>
-        <w:ind w:left="2880" w:hanging="360"/>
+        <w:ind w:left="3600" w:hanging="360"/>
       </w:pPr>
       <w:rPr>
         <w:rFonts w:ascii="Symbol" w:hAnsi="Symbol" w:hint="default"/>
@@ -595,7 +2448,7 @@
       <w:lvlText w:val="o"/>
       <w:lvlJc w:val="left"/>
       <w:pPr>
-        <w:ind w:left="3600" w:hanging="360"/>
+        <w:ind w:left="4320" w:hanging="360"/>
       </w:pPr>
       <w:rPr>
         <w:rFonts w:ascii="Courier New" w:hAnsi="Courier New" w:cs="Courier New" w:hint="default"/>
@@ -607,7 +2460,7 @@
       <w:lvlText w:val=""/>
       <w:lvlJc w:val="left"/>
       <w:pPr>
-        <w:ind w:left="4320" w:hanging="360"/>
+        <w:ind w:left="5040" w:hanging="360"/>
       </w:pPr>
       <w:rPr>
         <w:rFonts w:ascii="Wingdings" w:hAnsi="Wingdings" w:hint="default"/>
@@ -619,7 +2472,7 @@
       <w:lvlText w:val=""/>
       <w:lvlJc w:val="left"/>
       <w:pPr>
-        <w:ind w:left="5040" w:hanging="360"/>
+        <w:ind w:left="5760" w:hanging="360"/>
       </w:pPr>
       <w:rPr>
         <w:rFonts w:ascii="Symbol" w:hAnsi="Symbol" w:hint="default"/>
@@ -631,7 +2484,7 @@
       <w:lvlText w:val="o"/>
       <w:lvlJc w:val="left"/>
       <w:pPr>
-        <w:ind w:left="5760" w:hanging="360"/>
+        <w:ind w:left="6480" w:hanging="360"/>
       </w:pPr>
       <w:rPr>
         <w:rFonts w:ascii="Courier New" w:hAnsi="Courier New" w:cs="Courier New" w:hint="default"/>
@@ -643,7 +2496,7 @@
       <w:lvlText w:val=""/>
       <w:lvlJc w:val="left"/>
       <w:pPr>
-        <w:ind w:left="6480" w:hanging="360"/>
+        <w:ind w:left="7200" w:hanging="360"/>
       </w:pPr>
       <w:rPr>
         <w:rFonts w:ascii="Wingdings" w:hAnsi="Wingdings" w:hint="default"/>
@@ -651,10 +2504,34 @@
     </w:lvl>
   </w:abstractNum>
   <w:num w:numId="1">
+    <w:abstractNumId w:val="6"/>
+  </w:num>
+  <w:num w:numId="2">
+    <w:abstractNumId w:val="2"/>
+  </w:num>
+  <w:num w:numId="3">
+    <w:abstractNumId w:val="0"/>
+  </w:num>
+  <w:num w:numId="4">
+    <w:abstractNumId w:val="4"/>
+  </w:num>
+  <w:num w:numId="5">
+    <w:abstractNumId w:val="9"/>
+  </w:num>
+  <w:num w:numId="6">
     <w:abstractNumId w:val="1"/>
   </w:num>
-  <w:num w:numId="2">
-    <w:abstractNumId w:val="0"/>
+  <w:num w:numId="7">
+    <w:abstractNumId w:val="3"/>
+  </w:num>
+  <w:num w:numId="8">
+    <w:abstractNumId w:val="5"/>
+  </w:num>
+  <w:num w:numId="9">
+    <w:abstractNumId w:val="8"/>
+  </w:num>
+  <w:num w:numId="10">
+    <w:abstractNumId w:val="7"/>
   </w:num>
 </w:numbering>
 </file>

</xml_diff>